<commit_message>
clean up formatting of manual
git-svn-id: https://tor.ern.nps.edu/svn/proj/labtainer/trunk@1927 ed162e55-3153-4343-a18d-e086fa355ed4
</commit_message>
<xml_diff>
--- a/labs/pass-crack/docs/pass-crack.docx
+++ b/labs/pass-crack/docs/pass-crack.docx
@@ -1236,10 +1236,10 @@
         <w:tblStyle w:val="TableGrid"/>
         <w:tblW w:w="2521" w:type="dxa"/>
         <w:jc w:val="left"/>
-        <w:tblInd w:w="1178" w:type="dxa"/>
+        <w:tblInd w:w="1168" w:type="dxa"/>
         <w:tblCellMar>
           <w:top w:w="0" w:type="dxa"/>
-          <w:left w:w="98" w:type="dxa"/>
+          <w:left w:w="88" w:type="dxa"/>
           <w:bottom w:w="0" w:type="dxa"/>
           <w:right w:w="108" w:type="dxa"/>
         </w:tblCellMar>
@@ -1257,7 +1257,7 @@
             <w:tcBorders/>
             <w:shd w:fill="auto" w:val="clear"/>
             <w:tcMar>
-              <w:left w:w="98" w:type="dxa"/>
+              <w:left w:w="88" w:type="dxa"/>
             </w:tcMar>
           </w:tcPr>
           <w:p>
@@ -1286,7 +1286,7 @@
             <w:tcBorders/>
             <w:shd w:fill="auto" w:val="clear"/>
             <w:tcMar>
-              <w:left w:w="98" w:type="dxa"/>
+              <w:left w:w="88" w:type="dxa"/>
             </w:tcMar>
           </w:tcPr>
           <w:p>
@@ -1318,7 +1318,7 @@
             <w:tcBorders/>
             <w:shd w:fill="auto" w:val="clear"/>
             <w:tcMar>
-              <w:left w:w="98" w:type="dxa"/>
+              <w:left w:w="88" w:type="dxa"/>
             </w:tcMar>
           </w:tcPr>
           <w:p>
@@ -1344,7 +1344,7 @@
             <w:tcBorders/>
             <w:shd w:fill="auto" w:val="clear"/>
             <w:tcMar>
-              <w:left w:w="98" w:type="dxa"/>
+              <w:left w:w="88" w:type="dxa"/>
             </w:tcMar>
           </w:tcPr>
           <w:p>
@@ -1373,7 +1373,7 @@
             <w:tcBorders/>
             <w:shd w:fill="auto" w:val="clear"/>
             <w:tcMar>
-              <w:left w:w="98" w:type="dxa"/>
+              <w:left w:w="88" w:type="dxa"/>
             </w:tcMar>
           </w:tcPr>
           <w:p>
@@ -1399,7 +1399,7 @@
             <w:tcBorders/>
             <w:shd w:fill="auto" w:val="clear"/>
             <w:tcMar>
-              <w:left w:w="98" w:type="dxa"/>
+              <w:left w:w="88" w:type="dxa"/>
             </w:tcMar>
           </w:tcPr>
           <w:p>
@@ -1428,7 +1428,7 @@
             <w:tcBorders/>
             <w:shd w:fill="auto" w:val="clear"/>
             <w:tcMar>
-              <w:left w:w="98" w:type="dxa"/>
+              <w:left w:w="88" w:type="dxa"/>
             </w:tcMar>
           </w:tcPr>
           <w:p>
@@ -1454,7 +1454,7 @@
             <w:tcBorders/>
             <w:shd w:fill="auto" w:val="clear"/>
             <w:tcMar>
-              <w:left w:w="98" w:type="dxa"/>
+              <w:left w:w="88" w:type="dxa"/>
             </w:tcMar>
           </w:tcPr>
           <w:p>
@@ -1483,7 +1483,7 @@
             <w:tcBorders/>
             <w:shd w:fill="auto" w:val="clear"/>
             <w:tcMar>
-              <w:left w:w="98" w:type="dxa"/>
+              <w:left w:w="88" w:type="dxa"/>
             </w:tcMar>
           </w:tcPr>
           <w:p>
@@ -1509,7 +1509,7 @@
             <w:tcBorders/>
             <w:shd w:fill="auto" w:val="clear"/>
             <w:tcMar>
-              <w:left w:w="98" w:type="dxa"/>
+              <w:left w:w="88" w:type="dxa"/>
             </w:tcMar>
           </w:tcPr>
           <w:p>
@@ -1538,7 +1538,7 @@
             <w:tcBorders/>
             <w:shd w:fill="auto" w:val="clear"/>
             <w:tcMar>
-              <w:left w:w="98" w:type="dxa"/>
+              <w:left w:w="88" w:type="dxa"/>
             </w:tcMar>
           </w:tcPr>
           <w:p>
@@ -1564,7 +1564,7 @@
             <w:tcBorders/>
             <w:shd w:fill="auto" w:val="clear"/>
             <w:tcMar>
-              <w:left w:w="98" w:type="dxa"/>
+              <w:left w:w="88" w:type="dxa"/>
             </w:tcMar>
           </w:tcPr>
           <w:p>
@@ -1593,7 +1593,7 @@
             <w:tcBorders/>
             <w:shd w:fill="auto" w:val="clear"/>
             <w:tcMar>
-              <w:left w:w="98" w:type="dxa"/>
+              <w:left w:w="88" w:type="dxa"/>
             </w:tcMar>
           </w:tcPr>
           <w:p>
@@ -1619,7 +1619,7 @@
             <w:tcBorders/>
             <w:shd w:fill="auto" w:val="clear"/>
             <w:tcMar>
-              <w:left w:w="98" w:type="dxa"/>
+              <w:left w:w="88" w:type="dxa"/>
             </w:tcMar>
           </w:tcPr>
           <w:p>
@@ -1846,7 +1846,7 @@
           <w:rFonts w:cs="Courier New" w:ascii="Courier New" w:hAnsi="Courier New"/>
           <w:color w:val="000000"/>
         </w:rPr>
-        <w:t>chage –l student</w:t>
+        <w:t>chage -l student</w:t>
       </w:r>
     </w:p>
     <w:p>
@@ -3139,233 +3139,78 @@
           <w:iCs/>
           <w:color w:val="000000"/>
         </w:rPr>
+      </w:r>
+    </w:p>
+    <w:p>
+      <w:pPr>
+        <w:pStyle w:val="ListParagraph"/>
+        <w:widowControl w:val="false"/>
+        <w:ind w:left="1440" w:hanging="0"/>
+        <w:rPr>
+          <w:rFonts w:cs="Times New Roman"/>
+          <w:iCs/>
+          <w:color w:val="000000"/>
+        </w:rPr>
+      </w:pPr>
+      <w:r>
+        <w:rPr>
+          <w:rFonts w:cs="Times New Roman"/>
+          <w:iCs/>
+          <w:color w:val="000000"/>
+        </w:rPr>
+      </w:r>
+    </w:p>
+    <w:p>
+      <w:pPr>
+        <w:pStyle w:val="ListParagraph"/>
+        <w:widowControl w:val="false"/>
+        <w:numPr>
+          <w:ilvl w:val="0"/>
+          <w:numId w:val="0"/>
+        </w:numPr>
+        <w:ind w:left="720" w:hanging="0"/>
+        <w:jc w:val="left"/>
+        <w:rPr>
+          <w:rFonts w:cs="Times New Roman"/>
+          <w:iCs/>
+          <w:color w:val="000000"/>
+        </w:rPr>
+      </w:pPr>
+      <w:r>
+        <w:rPr/>
         <mc:AlternateContent>
           <mc:Choice Requires="wps">
             <w:drawing>
-              <wp:anchor behindDoc="0" distT="0" distB="0" distL="114300" distR="114300" simplePos="0" locked="0" layoutInCell="1" allowOverlap="1" relativeHeight="2" wp14:anchorId="5BEBA1DE">
+              <wp:anchor behindDoc="0" distT="0" distB="0" distL="0" distR="0" simplePos="0" locked="0" layoutInCell="1" allowOverlap="1" relativeHeight="2">
                 <wp:simplePos x="0" y="0"/>
                 <wp:positionH relativeFrom="column">
-                  <wp:posOffset>222885</wp:posOffset>
+                  <wp:posOffset>568325</wp:posOffset>
                 </wp:positionH>
                 <wp:positionV relativeFrom="paragraph">
-                  <wp:posOffset>171450</wp:posOffset>
+                  <wp:posOffset>2637155</wp:posOffset>
                 </wp:positionV>
-                <wp:extent cx="5945505" cy="2516505"/>
-                <wp:effectExtent l="0" t="0" r="25400" b="25400"/>
-                <wp:wrapSquare wrapText="bothSides"/>
-                <wp:docPr id="1" name="Text Box 1"/>
+                <wp:extent cx="2406650" cy="4105275"/>
+                <wp:effectExtent l="0" t="0" r="0" b="0"/>
+                <wp:wrapNone/>
+                <wp:docPr id="1" name="Shape1"/>
                 <a:graphic xmlns:a="http://schemas.openxmlformats.org/drawingml/2006/main">
                   <a:graphicData uri="http://schemas.microsoft.com/office/word/2010/wordprocessingShape">
                     <wps:wsp>
-                      <wps:cNvSpPr/>
+                      <wps:cNvSpPr txBox="1"/>
                       <wps:spPr>
                         <a:xfrm>
                           <a:off x="0" y="0"/>
-                          <a:ext cx="5945040" cy="2516040"/>
+                          <a:ext cx="2405880" cy="4104720"/>
                         </a:xfrm>
                         <a:prstGeom prst="rect">
                           <a:avLst/>
                         </a:prstGeom>
                         <a:noFill/>
                         <a:ln>
-                          <a:solidFill>
-                            <a:schemeClr val="tx1"/>
-                          </a:solidFill>
+                          <a:noFill/>
                         </a:ln>
                       </wps:spPr>
-                      <wps:style>
-                        <a:lnRef idx="0">
-                          <a:schemeClr val="accent1"/>
-                        </a:lnRef>
-                        <a:fillRef idx="0">
-                          <a:schemeClr val="accent1"/>
-                        </a:fillRef>
-                        <a:effectRef idx="0">
-                          <a:schemeClr val="accent1"/>
-                        </a:effectRef>
-                        <a:fontRef idx="minor"/>
-                      </wps:style>
-                      <wps:txbx>
-                        <w:txbxContent>
-                          <w:p>
-                            <w:pPr>
-                              <w:pStyle w:val="ListParagraph"/>
-                              <w:widowControl w:val="false"/>
-                              <w:ind w:left="0" w:hanging="0"/>
-                              <w:rPr>
-                                <w:rFonts w:cs="Times New Roman"/>
-                                <w:iCs/>
-                                <w:color w:val="000000"/>
-                              </w:rPr>
-                            </w:pPr>
-                            <w:r>
-                              <w:rPr>
-                                <w:rFonts w:cs="Times New Roman"/>
-                                <w:iCs/>
-                                <w:color w:val="000000"/>
-                              </w:rPr>
-                              <w:t xml:space="preserve">In the next step below you will execute a script that will make use of pre-calculated digests .  These pre-calculated digests were created by hashing each password in </w:t>
-                            </w:r>
-                            <w:r>
-                              <w:rPr>
-                                <w:rFonts w:cs="Courier New" w:ascii="Courier New" w:hAnsi="Courier New"/>
-                                <w:iCs/>
-                                <w:color w:val="000000"/>
-                              </w:rPr>
-                              <w:t>biglist.txt</w:t>
-                            </w:r>
-                            <w:r>
-                              <w:rPr>
-                                <w:rFonts w:cs="Times New Roman"/>
-                                <w:iCs/>
-                                <w:color w:val="000000"/>
-                              </w:rPr>
-                              <w:t xml:space="preserve"> with SHA1, and then sorting the words into files whose names were the first two hex digits of the digest. No digests were saved. </w:t>
-                            </w:r>
-                          </w:p>
-                          <w:p>
-                            <w:pPr>
-                              <w:pStyle w:val="ListParagraph"/>
-                              <w:widowControl w:val="false"/>
-                              <w:ind w:left="0" w:hanging="0"/>
-                              <w:rPr>
-                                <w:rFonts w:cs="Times New Roman"/>
-                                <w:iCs/>
-                                <w:color w:val="000000"/>
-                              </w:rPr>
-                            </w:pPr>
-                            <w:r>
-                              <w:rPr>
-                                <w:rFonts w:cs="Times New Roman"/>
-                                <w:iCs/>
-                                <w:color w:val="000000"/>
-                              </w:rPr>
-                            </w:r>
-                          </w:p>
-                          <w:p>
-                            <w:pPr>
-                              <w:pStyle w:val="FrameContents"/>
-                              <w:rPr>
-                                <w:rFonts w:cs="Times New Roman"/>
-                                <w:iCs/>
-                                <w:color w:val="000000"/>
-                              </w:rPr>
-                            </w:pPr>
-                            <w:r>
-                              <w:rPr>
-                                <w:rFonts w:cs="Times New Roman"/>
-                                <w:iCs/>
-                                <w:color w:val="000000"/>
-                              </w:rPr>
-                              <w:t>To use the presorted passwords, the logic of the password-cracking script is roughly as follows:</w:t>
-                            </w:r>
-                          </w:p>
-                          <w:p>
-                            <w:pPr>
-                              <w:pStyle w:val="ListParagraph"/>
-                              <w:widowControl w:val="false"/>
-                              <w:ind w:left="0" w:hanging="0"/>
-                              <w:rPr>
-                                <w:rFonts w:cs="Times New Roman"/>
-                                <w:iCs/>
-                                <w:color w:val="000000"/>
-                              </w:rPr>
-                            </w:pPr>
-                            <w:r>
-                              <w:rPr>
-                                <w:rFonts w:cs="Times New Roman"/>
-                                <w:iCs/>
-                                <w:color w:val="000000"/>
-                              </w:rPr>
-                            </w:r>
-                          </w:p>
-                          <w:p>
-                            <w:pPr>
-                              <w:pStyle w:val="ListParagraph"/>
-                              <w:widowControl w:val="false"/>
-                              <w:numPr>
-                                <w:ilvl w:val="0"/>
-                                <w:numId w:val="7"/>
-                              </w:numPr>
-                              <w:ind w:left="1080" w:hanging="360"/>
-                              <w:rPr>
-                                <w:rFonts w:cs="Times New Roman"/>
-                                <w:iCs/>
-                                <w:color w:val="000000"/>
-                              </w:rPr>
-                            </w:pPr>
-                            <w:r>
-                              <w:rPr>
-                                <w:rFonts w:cs="Times New Roman"/>
-                                <w:iCs/>
-                                <w:color w:val="000000"/>
-                              </w:rPr>
-                              <w:t>Get a digest from the password file and look at the first two hex digits.</w:t>
-                            </w:r>
-                          </w:p>
-                          <w:p>
-                            <w:pPr>
-                              <w:pStyle w:val="ListParagraph"/>
-                              <w:widowControl w:val="false"/>
-                              <w:numPr>
-                                <w:ilvl w:val="0"/>
-                                <w:numId w:val="7"/>
-                              </w:numPr>
-                              <w:ind w:left="1080" w:hanging="360"/>
-                              <w:rPr>
-                                <w:rFonts w:cs="Times New Roman"/>
-                                <w:iCs/>
-                                <w:color w:val="000000"/>
-                              </w:rPr>
-                            </w:pPr>
-                            <w:r>
-                              <w:rPr>
-                                <w:rFonts w:cs="Times New Roman"/>
-                                <w:iCs/>
-                                <w:color w:val="000000"/>
-                              </w:rPr>
-                              <w:t>Open the file that has the same name as those two hex digits.</w:t>
-                            </w:r>
-                          </w:p>
-                          <w:p>
-                            <w:pPr>
-                              <w:pStyle w:val="ListParagraph"/>
-                              <w:widowControl w:val="false"/>
-                              <w:numPr>
-                                <w:ilvl w:val="0"/>
-                                <w:numId w:val="7"/>
-                              </w:numPr>
-                              <w:ind w:left="1080" w:hanging="360"/>
-                              <w:rPr>
-                                <w:rFonts w:cs="Times New Roman"/>
-                                <w:iCs/>
-                                <w:color w:val="000000"/>
-                              </w:rPr>
-                            </w:pPr>
-                            <w:r>
-                              <w:rPr>
-                                <w:rFonts w:cs="Times New Roman"/>
-                                <w:iCs/>
-                                <w:color w:val="000000"/>
-                              </w:rPr>
-                              <w:t>Hash each word in the opened file to see if one of the words will hash to the same full digest as was seen in step ‘a’.</w:t>
-                            </w:r>
-                          </w:p>
-                          <w:p>
-                            <w:pPr>
-                              <w:pStyle w:val="FrameContents"/>
-                              <w:rPr/>
-                            </w:pPr>
-                            <w:r>
-                              <w:rPr/>
-                            </w:r>
-                          </w:p>
-                        </w:txbxContent>
-                      </wps:txbx>
-                      <wps:bodyPr>
-                        <a:prstTxWarp prst="textNoShape"/>
-                        <a:noAutofit/>
-                      </wps:bodyPr>
+                      <wps:bodyPr/>
                     </wps:wsp>
                   </a:graphicData>
                 </a:graphic>
@@ -3374,210 +3219,362 @@
           </mc:Choice>
           <mc:Fallback>
             <w:pict>
-              <v:rect id="shape_0" ID="Text Box 1" stroked="t" style="position:absolute;margin-left:17.55pt;margin-top:13.5pt;width:468.05pt;height:198.05pt" wp14:anchorId="5BEBA1DE">
-                <w10:wrap type="square"/>
+              <v:shapetype id="shapetype_202" coordsize="21600,21600" o:spt="202" path="m,l,21600l21600,21600l21600,xe">
+                <v:stroke joinstyle="miter"/>
+                <v:path gradientshapeok="t" o:connecttype="rect"/>
+              </v:shapetype>
+              <v:shape id="shape_0" ID="Shape1" stroked="f" style="position:absolute;margin-left:44.75pt;margin-top:207.65pt;width:189.4pt;height:323.15pt" type="shapetype_202">
+                <w10:wrap type="none"/>
                 <v:fill o:detectmouseclick="t" on="false"/>
                 <v:stroke color="black" joinstyle="round" endcap="flat"/>
-                <v:textbox>
-                  <w:txbxContent>
-                    <w:p>
-                      <w:pPr>
-                        <w:pStyle w:val="ListParagraph"/>
-                        <w:widowControl w:val="false"/>
-                        <w:ind w:left="0" w:hanging="0"/>
-                        <w:rPr>
-                          <w:rFonts w:cs="Times New Roman"/>
-                          <w:iCs/>
-                          <w:color w:val="000000"/>
-                        </w:rPr>
-                      </w:pPr>
-                      <w:r>
-                        <w:rPr>
-                          <w:rFonts w:cs="Times New Roman"/>
-                          <w:iCs/>
-                          <w:color w:val="000000"/>
-                        </w:rPr>
-                        <w:t xml:space="preserve">In the next step below you will execute a script that will make use of pre-calculated digests .  These pre-calculated digests were created by hashing each password in </w:t>
-                      </w:r>
-                      <w:r>
-                        <w:rPr>
-                          <w:rFonts w:cs="Courier New" w:ascii="Courier New" w:hAnsi="Courier New"/>
-                          <w:iCs/>
-                          <w:color w:val="000000"/>
-                        </w:rPr>
-                        <w:t>biglist.txt</w:t>
-                      </w:r>
-                      <w:r>
-                        <w:rPr>
-                          <w:rFonts w:cs="Times New Roman"/>
-                          <w:iCs/>
-                          <w:color w:val="000000"/>
-                        </w:rPr>
-                        <w:t xml:space="preserve"> with SHA1, and then sorting the words into files whose names were the first two hex digits of the digest. No digests were saved. </w:t>
-                      </w:r>
-                    </w:p>
-                    <w:p>
-                      <w:pPr>
-                        <w:pStyle w:val="ListParagraph"/>
-                        <w:widowControl w:val="false"/>
-                        <w:ind w:left="0" w:hanging="0"/>
-                        <w:rPr>
-                          <w:rFonts w:cs="Times New Roman"/>
-                          <w:iCs/>
-                          <w:color w:val="000000"/>
-                        </w:rPr>
-                      </w:pPr>
-                      <w:r>
-                        <w:rPr>
-                          <w:rFonts w:cs="Times New Roman"/>
-                          <w:iCs/>
-                          <w:color w:val="000000"/>
-                        </w:rPr>
-                      </w:r>
-                    </w:p>
-                    <w:p>
-                      <w:pPr>
-                        <w:pStyle w:val="FrameContents"/>
-                        <w:rPr>
-                          <w:rFonts w:cs="Times New Roman"/>
-                          <w:iCs/>
-                          <w:color w:val="000000"/>
-                        </w:rPr>
-                      </w:pPr>
-                      <w:r>
-                        <w:rPr>
-                          <w:rFonts w:cs="Times New Roman"/>
-                          <w:iCs/>
-                          <w:color w:val="000000"/>
-                        </w:rPr>
-                        <w:t>To use the presorted passwords, the logic of the password-cracking script is roughly as follows:</w:t>
-                      </w:r>
-                    </w:p>
-                    <w:p>
-                      <w:pPr>
-                        <w:pStyle w:val="ListParagraph"/>
-                        <w:widowControl w:val="false"/>
-                        <w:ind w:left="0" w:hanging="0"/>
-                        <w:rPr>
-                          <w:rFonts w:cs="Times New Roman"/>
-                          <w:iCs/>
-                          <w:color w:val="000000"/>
-                        </w:rPr>
-                      </w:pPr>
-                      <w:r>
-                        <w:rPr>
-                          <w:rFonts w:cs="Times New Roman"/>
-                          <w:iCs/>
-                          <w:color w:val="000000"/>
-                        </w:rPr>
-                      </w:r>
-                    </w:p>
-                    <w:p>
-                      <w:pPr>
-                        <w:pStyle w:val="ListParagraph"/>
-                        <w:widowControl w:val="false"/>
-                        <w:numPr>
-                          <w:ilvl w:val="0"/>
-                          <w:numId w:val="7"/>
-                        </w:numPr>
-                        <w:ind w:left="1080" w:hanging="360"/>
-                        <w:rPr>
-                          <w:rFonts w:cs="Times New Roman"/>
-                          <w:iCs/>
-                          <w:color w:val="000000"/>
-                        </w:rPr>
-                      </w:pPr>
-                      <w:r>
-                        <w:rPr>
-                          <w:rFonts w:cs="Times New Roman"/>
-                          <w:iCs/>
-                          <w:color w:val="000000"/>
-                        </w:rPr>
-                        <w:t>Get a digest from the password file and look at the first two hex digits.</w:t>
-                      </w:r>
-                    </w:p>
-                    <w:p>
-                      <w:pPr>
-                        <w:pStyle w:val="ListParagraph"/>
-                        <w:widowControl w:val="false"/>
-                        <w:numPr>
-                          <w:ilvl w:val="0"/>
-                          <w:numId w:val="7"/>
-                        </w:numPr>
-                        <w:ind w:left="1080" w:hanging="360"/>
-                        <w:rPr>
-                          <w:rFonts w:cs="Times New Roman"/>
-                          <w:iCs/>
-                          <w:color w:val="000000"/>
-                        </w:rPr>
-                      </w:pPr>
-                      <w:r>
-                        <w:rPr>
-                          <w:rFonts w:cs="Times New Roman"/>
-                          <w:iCs/>
-                          <w:color w:val="000000"/>
-                        </w:rPr>
-                        <w:t>Open the file that has the same name as those two hex digits.</w:t>
-                      </w:r>
-                    </w:p>
-                    <w:p>
-                      <w:pPr>
-                        <w:pStyle w:val="ListParagraph"/>
-                        <w:widowControl w:val="false"/>
-                        <w:numPr>
-                          <w:ilvl w:val="0"/>
-                          <w:numId w:val="7"/>
-                        </w:numPr>
-                        <w:ind w:left="1080" w:hanging="360"/>
-                        <w:rPr>
-                          <w:rFonts w:cs="Times New Roman"/>
-                          <w:iCs/>
-                          <w:color w:val="000000"/>
-                        </w:rPr>
-                      </w:pPr>
-                      <w:r>
-                        <w:rPr>
-                          <w:rFonts w:cs="Times New Roman"/>
-                          <w:iCs/>
-                          <w:color w:val="000000"/>
-                        </w:rPr>
-                        <w:t>Hash each word in the opened file to see if one of the words will hash to the same full digest as was seen in step ‘a’.</w:t>
-                      </w:r>
-                    </w:p>
-                    <w:p>
-                      <w:pPr>
-                        <w:pStyle w:val="FrameContents"/>
-                        <w:rPr/>
-                      </w:pPr>
-                      <w:r>
-                        <w:rPr/>
-                      </w:r>
-                    </w:p>
-                  </w:txbxContent>
-                </v:textbox>
-              </v:rect>
+              </v:shape>
             </w:pict>
           </mc:Fallback>
         </mc:AlternateContent>
       </w:r>
+      <w:r>
+        <w:br w:type="page"/>
+      </w:r>
+    </w:p>
+    <w:p>
+      <w:pPr>
+        <w:pStyle w:val="ListParagraph"/>
+        <w:widowControl w:val="false"/>
+        <w:rPr>
+          <w:rFonts w:cs="Times New Roman"/>
+          <w:iCs/>
+          <w:color w:val="000000"/>
+        </w:rPr>
+      </w:pPr>
+      <w:r>
+        <w:rPr/>
+      </w:r>
+    </w:p>
+    <w:p>
+      <w:pPr>
+        <w:pStyle w:val="ListParagraph"/>
+        <w:widowControl w:val="false"/>
+        <w:rPr>
+          <w:rFonts w:cs="Times New Roman"/>
+          <w:iCs/>
+          <w:color w:val="000000"/>
+        </w:rPr>
+      </w:pPr>
+      <w:r>
+        <w:rPr/>
+      </w:r>
+    </w:p>
+    <w:p>
+      <w:pPr>
+        <w:pStyle w:val="ListParagraph"/>
+        <w:widowControl w:val="false"/>
+        <w:rPr>
+          <w:rFonts w:cs="Times New Roman"/>
+          <w:iCs/>
+          <w:color w:val="000000"/>
+        </w:rPr>
+      </w:pPr>
+      <w:r>
+        <w:rPr/>
+      </w:r>
+    </w:p>
+    <w:p>
+      <w:pPr>
+        <w:pStyle w:val="ListParagraph"/>
+        <w:widowControl w:val="false"/>
+        <w:rPr>
+          <w:rFonts w:cs="Times New Roman"/>
+          <w:iCs/>
+          <w:color w:val="000000"/>
+        </w:rPr>
+      </w:pPr>
+      <w:r>
+        <w:rPr/>
+      </w:r>
+    </w:p>
+    <w:p>
+      <w:pPr>
+        <w:pStyle w:val="ListParagraph"/>
+        <w:widowControl w:val="false"/>
+        <w:rPr>
+          <w:rFonts w:cs="Times New Roman"/>
+          <w:iCs/>
+          <w:color w:val="000000"/>
+        </w:rPr>
+      </w:pPr>
+      <w:r>
+        <w:rPr/>
+        <mc:AlternateContent>
+          <mc:Choice Requires="wps">
+            <w:drawing>
+              <wp:anchor behindDoc="0" distT="0" distB="0" distL="0" distR="0" simplePos="0" locked="0" layoutInCell="1" allowOverlap="1" relativeHeight="3">
+                <wp:simplePos x="0" y="0"/>
+                <wp:positionH relativeFrom="column">
+                  <wp:posOffset>-10160</wp:posOffset>
+                </wp:positionH>
+                <wp:positionV relativeFrom="paragraph">
+                  <wp:posOffset>106045</wp:posOffset>
+                </wp:positionV>
+                <wp:extent cx="6519545" cy="2865120"/>
+                <wp:effectExtent l="0" t="0" r="0" b="0"/>
+                <wp:wrapNone/>
+                <wp:docPr id="2" name="Shape2"/>
+                <a:graphic xmlns:a="http://schemas.openxmlformats.org/drawingml/2006/main">
+                  <a:graphicData uri="http://schemas.microsoft.com/office/word/2010/wordprocessingShape">
+                    <wps:wsp>
+                      <wps:cNvSpPr txBox="1"/>
+                      <wps:spPr>
+                        <a:xfrm>
+                          <a:off x="0" y="0"/>
+                          <a:ext cx="6518880" cy="2864520"/>
+                        </a:xfrm>
+                        <a:prstGeom prst="rect">
+                          <a:avLst/>
+                        </a:prstGeom>
+                        <a:noFill/>
+                        <a:ln>
+                          <a:solidFill>
+                            <a:srgbClr val="000000"/>
+                          </a:solidFill>
+                        </a:ln>
+                      </wps:spPr>
+                      <wps:bodyPr/>
+                    </wps:wsp>
+                  </a:graphicData>
+                </a:graphic>
+              </wp:anchor>
+            </w:drawing>
+          </mc:Choice>
+          <mc:Fallback>
+            <w:pict>
+              <v:shape id="shape_0" ID="Shape2" stroked="t" style="position:absolute;margin-left:-0.8pt;margin-top:8.35pt;width:513.25pt;height:225.5pt" type="shapetype_202">
+                <w10:wrap type="none"/>
+                <v:fill o:detectmouseclick="t" on="false"/>
+                <v:stroke color="black" joinstyle="round" endcap="flat"/>
+              </v:shape>
+            </w:pict>
+          </mc:Fallback>
+        </mc:AlternateContent>
+      </w:r>
+    </w:p>
+    <w:p>
+      <w:pPr>
+        <w:pStyle w:val="ListParagraph"/>
+        <w:widowControl w:val="false"/>
+        <w:rPr/>
+      </w:pPr>
+      <w:r>
+        <w:rPr>
+          <w:rFonts w:cs="Times New Roman"/>
+          <w:iCs/>
+          <w:color w:val="000000"/>
+        </w:rPr>
+        <w:t xml:space="preserve">In the next step below you will execute a script that will make use of pre-calculated digests. These pre-calculated digests were created by hashing each password in biglist.txt with SHA1, and then sorting the words into files whose names were the first two hex digits of the digest. No digests were saved. </w:t>
+      </w:r>
+    </w:p>
+    <w:p>
+      <w:pPr>
+        <w:pStyle w:val="ListParagraph"/>
+        <w:widowControl w:val="false"/>
+        <w:rPr>
+          <w:rFonts w:cs="Times New Roman"/>
+          <w:iCs/>
+          <w:color w:val="000000"/>
+        </w:rPr>
+      </w:pPr>
+      <w:r>
+        <w:rPr/>
+      </w:r>
+    </w:p>
+    <w:p>
+      <w:pPr>
+        <w:pStyle w:val="ListParagraph"/>
+        <w:widowControl w:val="false"/>
+        <w:rPr/>
+      </w:pPr>
+      <w:r>
+        <w:rPr>
+          <w:rFonts w:cs="Times New Roman"/>
+          <w:iCs/>
+          <w:color w:val="000000"/>
+        </w:rPr>
+        <w:t>To use the presorted passwords, the logic of the password-cracking script is roughly as follows:</w:t>
+      </w:r>
+    </w:p>
+    <w:p>
+      <w:pPr>
+        <w:pStyle w:val="ListParagraph"/>
+        <w:widowControl w:val="false"/>
+        <w:rPr>
+          <w:rFonts w:cs="Times New Roman"/>
+          <w:iCs/>
+          <w:color w:val="000000"/>
+        </w:rPr>
+      </w:pPr>
+      <w:r>
+        <w:rPr/>
+      </w:r>
     </w:p>
     <w:p>
       <w:pPr>
         <w:pStyle w:val="ListParagraph"/>
         <w:widowControl w:val="false"/>
         <w:ind w:left="1440" w:hanging="0"/>
-        <w:rPr>
-          <w:rFonts w:cs="Times New Roman"/>
-          <w:iCs/>
-          <w:color w:val="000000"/>
-        </w:rPr>
-      </w:pPr>
-      <w:r>
-        <w:rPr>
-          <w:rFonts w:cs="Times New Roman"/>
-          <w:iCs/>
-          <w:color w:val="000000"/>
-        </w:rPr>
+        <w:rPr/>
+      </w:pPr>
+      <w:r>
+        <w:rPr>
+          <w:rFonts w:cs="Times New Roman"/>
+          <w:iCs/>
+          <w:color w:val="000000"/>
+        </w:rPr>
+        <w:t>a. Get a digest from the password file and look at the first two hex digits.</w:t>
+      </w:r>
+    </w:p>
+    <w:p>
+      <w:pPr>
+        <w:pStyle w:val="ListParagraph"/>
+        <w:widowControl w:val="false"/>
+        <w:ind w:left="1440" w:hanging="0"/>
+        <w:rPr>
+          <w:rFonts w:cs="Times New Roman"/>
+          <w:iCs/>
+          <w:color w:val="000000"/>
+        </w:rPr>
+      </w:pPr>
+      <w:r>
+        <w:rPr/>
+      </w:r>
+    </w:p>
+    <w:p>
+      <w:pPr>
+        <w:pStyle w:val="ListParagraph"/>
+        <w:widowControl w:val="false"/>
+        <w:ind w:left="1440" w:hanging="0"/>
+        <w:rPr/>
+      </w:pPr>
+      <w:r>
+        <w:rPr>
+          <w:rFonts w:cs="Times New Roman"/>
+          <w:iCs/>
+          <w:color w:val="000000"/>
+        </w:rPr>
+        <w:t>b. Open the file that has the same name as those two hex digits.</w:t>
+      </w:r>
+    </w:p>
+    <w:p>
+      <w:pPr>
+        <w:pStyle w:val="ListParagraph"/>
+        <w:widowControl w:val="false"/>
+        <w:ind w:left="1440" w:hanging="0"/>
+        <w:rPr>
+          <w:rFonts w:cs="Times New Roman"/>
+          <w:iCs/>
+          <w:color w:val="000000"/>
+        </w:rPr>
+      </w:pPr>
+      <w:r>
+        <w:rPr/>
+      </w:r>
+    </w:p>
+    <w:p>
+      <w:pPr>
+        <w:pStyle w:val="ListParagraph"/>
+        <w:widowControl w:val="false"/>
+        <w:ind w:left="1440" w:hanging="0"/>
+        <w:rPr/>
+      </w:pPr>
+      <w:r>
+        <w:rPr>
+          <w:rFonts w:cs="Times New Roman"/>
+          <w:iCs/>
+          <w:color w:val="000000"/>
+        </w:rPr>
+        <w:t>c. Hash each word in the opened file to see if one of the words will hash to the same full digest as was seen in step ‘a’.</w:t>
+      </w:r>
+    </w:p>
+    <w:p>
+      <w:pPr>
+        <w:pStyle w:val="ListParagraph"/>
+        <w:widowControl w:val="false"/>
+        <w:rPr>
+          <w:rFonts w:cs="Times New Roman"/>
+          <w:iCs/>
+          <w:color w:val="000000"/>
+        </w:rPr>
+      </w:pPr>
+      <w:r>
+        <w:rPr/>
+      </w:r>
+    </w:p>
+    <w:p>
+      <w:pPr>
+        <w:pStyle w:val="ListParagraph"/>
+        <w:widowControl w:val="false"/>
+        <w:rPr>
+          <w:rFonts w:cs="Times New Roman"/>
+          <w:iCs/>
+          <w:color w:val="000000"/>
+        </w:rPr>
+      </w:pPr>
+      <w:r>
+        <w:rPr/>
+      </w:r>
+    </w:p>
+    <w:p>
+      <w:pPr>
+        <w:pStyle w:val="ListParagraph"/>
+        <w:widowControl w:val="false"/>
+        <w:rPr>
+          <w:rFonts w:cs="Times New Roman"/>
+          <w:iCs/>
+          <w:color w:val="000000"/>
+        </w:rPr>
+      </w:pPr>
+      <w:r>
+        <w:rPr/>
+      </w:r>
+    </w:p>
+    <w:p>
+      <w:pPr>
+        <w:pStyle w:val="ListParagraph"/>
+        <w:widowControl w:val="false"/>
+        <w:rPr>
+          <w:rFonts w:cs="Times New Roman"/>
+          <w:iCs/>
+          <w:color w:val="000000"/>
+        </w:rPr>
+      </w:pPr>
+      <w:r>
+        <w:rPr/>
+      </w:r>
+    </w:p>
+    <w:p>
+      <w:pPr>
+        <w:pStyle w:val="ListParagraph"/>
+        <w:widowControl w:val="false"/>
+        <w:rPr>
+          <w:rFonts w:cs="Times New Roman"/>
+          <w:iCs/>
+          <w:color w:val="000000"/>
+        </w:rPr>
+      </w:pPr>
+      <w:r>
+        <w:rPr/>
+      </w:r>
+    </w:p>
+    <w:p>
+      <w:pPr>
+        <w:pStyle w:val="ListParagraph"/>
+        <w:widowControl w:val="false"/>
+        <w:rPr>
+          <w:rFonts w:cs="Times New Roman"/>
+          <w:iCs/>
+          <w:color w:val="000000"/>
+        </w:rPr>
+      </w:pPr>
+      <w:r>
+        <w:rPr/>
       </w:r>
     </w:p>
     <w:p>
@@ -3588,11 +3585,7 @@
           <w:ilvl w:val="0"/>
           <w:numId w:val="5"/>
         </w:numPr>
-        <w:rPr>
-          <w:rFonts w:cs="Times New Roman"/>
-          <w:iCs/>
-          <w:color w:val="000000"/>
-        </w:rPr>
+        <w:rPr/>
       </w:pPr>
       <w:r>
         <w:rPr>
@@ -4115,7 +4108,7 @@
           <w:rFonts w:cs="Courier New" w:ascii="Courier New" w:hAnsi="Courier New"/>
           <w:b/>
         </w:rPr>
-        <w:t>–sc</w:t>
+        <w:t>-sc</w:t>
       </w:r>
       <w:r>
         <w:rPr>
@@ -4196,7 +4189,7 @@
           <w:rFonts w:cs="Courier New" w:ascii="Courier New" w:hAnsi="Courier New"/>
           <w:b/>
         </w:rPr>
-        <w:t>–s</w:t>
+        <w:t>-s</w:t>
       </w:r>
       <w:r>
         <w:rPr>
@@ -4548,7 +4541,7 @@
         <w:tblInd w:w="108" w:type="dxa"/>
         <w:tblCellMar>
           <w:top w:w="0" w:type="dxa"/>
-          <w:left w:w="118" w:type="dxa"/>
+          <w:left w:w="128" w:type="dxa"/>
           <w:bottom w:w="0" w:type="dxa"/>
           <w:right w:w="108" w:type="dxa"/>
         </w:tblCellMar>
@@ -5467,7 +5460,7 @@
       <w:fldChar w:fldCharType="separate"/>
     </w:r>
     <w:r>
-      <w:t>8</w:t>
+      <w:t>9</w:t>
     </w:r>
     <w:r>
       <w:fldChar w:fldCharType="end"/>
@@ -5491,7 +5484,7 @@
       <w:fldChar w:fldCharType="separate"/>
     </w:r>
     <w:r>
-      <w:t>8</w:t>
+      <w:t>9</w:t>
     </w:r>
     <w:r>
       <w:fldChar w:fldCharType="end"/>
@@ -6065,89 +6058,6 @@
   <w:abstractNum w:abstractNumId="7">
     <w:lvl w:ilvl="0">
       <w:start w:val="1"/>
-      <w:numFmt w:val="lowerLetter"/>
-      <w:lvlText w:val="%1."/>
-      <w:lvlJc w:val="left"/>
-      <w:pPr>
-        <w:ind w:left="1800" w:hanging="360"/>
-      </w:pPr>
-    </w:lvl>
-    <w:lvl w:ilvl="1">
-      <w:start w:val="1"/>
-      <w:numFmt w:val="lowerLetter"/>
-      <w:lvlText w:val="%2."/>
-      <w:lvlJc w:val="left"/>
-      <w:pPr>
-        <w:ind w:left="2520" w:hanging="360"/>
-      </w:pPr>
-    </w:lvl>
-    <w:lvl w:ilvl="2">
-      <w:start w:val="1"/>
-      <w:numFmt w:val="lowerRoman"/>
-      <w:lvlText w:val="%3."/>
-      <w:lvlJc w:val="right"/>
-      <w:pPr>
-        <w:ind w:left="3240" w:hanging="180"/>
-      </w:pPr>
-    </w:lvl>
-    <w:lvl w:ilvl="3">
-      <w:start w:val="1"/>
-      <w:numFmt w:val="decimal"/>
-      <w:lvlText w:val="%4."/>
-      <w:lvlJc w:val="left"/>
-      <w:pPr>
-        <w:ind w:left="3960" w:hanging="360"/>
-      </w:pPr>
-    </w:lvl>
-    <w:lvl w:ilvl="4">
-      <w:start w:val="1"/>
-      <w:numFmt w:val="lowerLetter"/>
-      <w:lvlText w:val="%5."/>
-      <w:lvlJc w:val="left"/>
-      <w:pPr>
-        <w:ind w:left="4680" w:hanging="360"/>
-      </w:pPr>
-    </w:lvl>
-    <w:lvl w:ilvl="5">
-      <w:start w:val="1"/>
-      <w:numFmt w:val="lowerRoman"/>
-      <w:lvlText w:val="%6."/>
-      <w:lvlJc w:val="right"/>
-      <w:pPr>
-        <w:ind w:left="5400" w:hanging="180"/>
-      </w:pPr>
-    </w:lvl>
-    <w:lvl w:ilvl="6">
-      <w:start w:val="1"/>
-      <w:numFmt w:val="decimal"/>
-      <w:lvlText w:val="%7."/>
-      <w:lvlJc w:val="left"/>
-      <w:pPr>
-        <w:ind w:left="6120" w:hanging="360"/>
-      </w:pPr>
-    </w:lvl>
-    <w:lvl w:ilvl="7">
-      <w:start w:val="1"/>
-      <w:numFmt w:val="lowerLetter"/>
-      <w:lvlText w:val="%8."/>
-      <w:lvlJc w:val="left"/>
-      <w:pPr>
-        <w:ind w:left="6840" w:hanging="360"/>
-      </w:pPr>
-    </w:lvl>
-    <w:lvl w:ilvl="8">
-      <w:start w:val="1"/>
-      <w:numFmt w:val="lowerRoman"/>
-      <w:lvlText w:val="%9."/>
-      <w:lvlJc w:val="right"/>
-      <w:pPr>
-        <w:ind w:left="7560" w:hanging="180"/>
-      </w:pPr>
-    </w:lvl>
-  </w:abstractNum>
-  <w:abstractNum w:abstractNumId="8">
-    <w:lvl w:ilvl="0">
-      <w:start w:val="1"/>
       <w:numFmt w:val="none"/>
       <w:suff w:val="nothing"/>
       <w:lvlText w:val=""/>
@@ -6284,9 +6194,6 @@
   </w:num>
   <w:num w:numId="7">
     <w:abstractNumId w:val="7"/>
-  </w:num>
-  <w:num w:numId="8">
-    <w:abstractNumId w:val="8"/>
   </w:num>
 </w:numbering>
 </file>

</xml_diff>

<commit_message>
remove references to specific lectures
</commit_message>
<xml_diff>
--- a/labs/pass-crack/docs/pass-crack.docx
+++ b/labs/pass-crack/docs/pass-crack.docx
@@ -1236,10 +1236,10 @@
         <w:tblStyle w:val="TableGrid"/>
         <w:tblW w:w="2521" w:type="dxa"/>
         <w:jc w:val="left"/>
-        <w:tblInd w:w="1168" w:type="dxa"/>
+        <w:tblInd w:w="1163" w:type="dxa"/>
         <w:tblCellMar>
           <w:top w:w="0" w:type="dxa"/>
-          <w:left w:w="88" w:type="dxa"/>
+          <w:left w:w="83" w:type="dxa"/>
           <w:bottom w:w="0" w:type="dxa"/>
           <w:right w:w="108" w:type="dxa"/>
         </w:tblCellMar>
@@ -1257,7 +1257,7 @@
             <w:tcBorders/>
             <w:shd w:fill="auto" w:val="clear"/>
             <w:tcMar>
-              <w:left w:w="88" w:type="dxa"/>
+              <w:left w:w="83" w:type="dxa"/>
             </w:tcMar>
           </w:tcPr>
           <w:p>
@@ -1286,7 +1286,7 @@
             <w:tcBorders/>
             <w:shd w:fill="auto" w:val="clear"/>
             <w:tcMar>
-              <w:left w:w="88" w:type="dxa"/>
+              <w:left w:w="83" w:type="dxa"/>
             </w:tcMar>
           </w:tcPr>
           <w:p>
@@ -1318,7 +1318,7 @@
             <w:tcBorders/>
             <w:shd w:fill="auto" w:val="clear"/>
             <w:tcMar>
-              <w:left w:w="88" w:type="dxa"/>
+              <w:left w:w="83" w:type="dxa"/>
             </w:tcMar>
           </w:tcPr>
           <w:p>
@@ -1344,7 +1344,7 @@
             <w:tcBorders/>
             <w:shd w:fill="auto" w:val="clear"/>
             <w:tcMar>
-              <w:left w:w="88" w:type="dxa"/>
+              <w:left w:w="83" w:type="dxa"/>
             </w:tcMar>
           </w:tcPr>
           <w:p>
@@ -1373,7 +1373,7 @@
             <w:tcBorders/>
             <w:shd w:fill="auto" w:val="clear"/>
             <w:tcMar>
-              <w:left w:w="88" w:type="dxa"/>
+              <w:left w:w="83" w:type="dxa"/>
             </w:tcMar>
           </w:tcPr>
           <w:p>
@@ -1399,7 +1399,7 @@
             <w:tcBorders/>
             <w:shd w:fill="auto" w:val="clear"/>
             <w:tcMar>
-              <w:left w:w="88" w:type="dxa"/>
+              <w:left w:w="83" w:type="dxa"/>
             </w:tcMar>
           </w:tcPr>
           <w:p>
@@ -1428,7 +1428,7 @@
             <w:tcBorders/>
             <w:shd w:fill="auto" w:val="clear"/>
             <w:tcMar>
-              <w:left w:w="88" w:type="dxa"/>
+              <w:left w:w="83" w:type="dxa"/>
             </w:tcMar>
           </w:tcPr>
           <w:p>
@@ -1454,7 +1454,7 @@
             <w:tcBorders/>
             <w:shd w:fill="auto" w:val="clear"/>
             <w:tcMar>
-              <w:left w:w="88" w:type="dxa"/>
+              <w:left w:w="83" w:type="dxa"/>
             </w:tcMar>
           </w:tcPr>
           <w:p>
@@ -1483,7 +1483,7 @@
             <w:tcBorders/>
             <w:shd w:fill="auto" w:val="clear"/>
             <w:tcMar>
-              <w:left w:w="88" w:type="dxa"/>
+              <w:left w:w="83" w:type="dxa"/>
             </w:tcMar>
           </w:tcPr>
           <w:p>
@@ -1509,7 +1509,7 @@
             <w:tcBorders/>
             <w:shd w:fill="auto" w:val="clear"/>
             <w:tcMar>
-              <w:left w:w="88" w:type="dxa"/>
+              <w:left w:w="83" w:type="dxa"/>
             </w:tcMar>
           </w:tcPr>
           <w:p>
@@ -1538,7 +1538,7 @@
             <w:tcBorders/>
             <w:shd w:fill="auto" w:val="clear"/>
             <w:tcMar>
-              <w:left w:w="88" w:type="dxa"/>
+              <w:left w:w="83" w:type="dxa"/>
             </w:tcMar>
           </w:tcPr>
           <w:p>
@@ -1564,7 +1564,7 @@
             <w:tcBorders/>
             <w:shd w:fill="auto" w:val="clear"/>
             <w:tcMar>
-              <w:left w:w="88" w:type="dxa"/>
+              <w:left w:w="83" w:type="dxa"/>
             </w:tcMar>
           </w:tcPr>
           <w:p>
@@ -1593,7 +1593,7 @@
             <w:tcBorders/>
             <w:shd w:fill="auto" w:val="clear"/>
             <w:tcMar>
-              <w:left w:w="88" w:type="dxa"/>
+              <w:left w:w="83" w:type="dxa"/>
             </w:tcMar>
           </w:tcPr>
           <w:p>
@@ -1619,7 +1619,7 @@
             <w:tcBorders/>
             <w:shd w:fill="auto" w:val="clear"/>
             <w:tcMar>
-              <w:left w:w="88" w:type="dxa"/>
+              <w:left w:w="83" w:type="dxa"/>
             </w:tcMar>
           </w:tcPr>
           <w:p>
@@ -2777,20 +2777,15 @@
       <w:pPr>
         <w:pStyle w:val="Normal"/>
         <w:ind w:left="720" w:hanging="0"/>
-        <w:rPr>
-          <w:rFonts w:cs="Times New Roman"/>
-          <w:b/>
-          <w:b/>
-          <w:color w:val="000000"/>
-        </w:rPr>
-      </w:pPr>
-      <w:r>
-        <w:rPr>
-          <w:rFonts w:cs="Times New Roman"/>
-          <w:b/>
-          <w:color w:val="000000"/>
-        </w:rPr>
-        <w:t>Note that item #13 asks a follow-up question. [You may need to refer to the lecture slides on APR1, but do not use the example time from the slide because it does not apply in this case.]</w:t>
+        <w:rPr/>
+      </w:pPr>
+      <w:r>
+        <w:rPr>
+          <w:rFonts w:cs="Times New Roman"/>
+          <w:b/>
+          <w:color w:val="000000"/>
+        </w:rPr>
+        <w:t xml:space="preserve">Note that item #13 asks a follow-up question. </w:t>
       </w:r>
     </w:p>
     <w:p>
@@ -2816,19 +2811,47 @@
       <w:pPr>
         <w:pStyle w:val="Normal"/>
         <w:ind w:left="720" w:hanging="0"/>
-        <w:rPr>
-          <w:rFonts w:cs="Times New Roman"/>
-          <w:b/>
-          <w:b/>
-        </w:rPr>
-      </w:pPr>
-      <w:r>
-        <w:rPr>
-          <w:rFonts w:cs="Times New Roman"/>
-          <w:b/>
-          <w:color w:val="000000"/>
-        </w:rPr>
-        <w:t>Note that item #14 asks a follow-up question. [You may need to refer to the benefits of salt values, as discussed in lecture.]</w:t>
+        <w:rPr/>
+      </w:pPr>
+      <w:r>
+        <w:rPr>
+          <w:rFonts w:cs="Times New Roman"/>
+          <w:b/>
+          <w:color w:val="000000"/>
+        </w:rPr>
+        <w:t xml:space="preserve">Note that item #14 asks a follow-up question. [You may need to refer to the benefits of salt values, as </w:t>
+      </w:r>
+      <w:r>
+        <w:rPr>
+          <w:rFonts w:cs="Times New Roman"/>
+          <w:b/>
+          <w:color w:val="000000"/>
+        </w:rPr>
+        <w:t xml:space="preserve">found in your independent study or </w:t>
+      </w:r>
+      <w:r>
+        <w:rPr>
+          <w:rFonts w:cs="Times New Roman"/>
+          <w:b/>
+          <w:color w:val="000000"/>
+        </w:rPr>
+        <w:t xml:space="preserve">discussed in </w:t>
+      </w:r>
+      <w:r>
+        <w:rPr>
+          <w:rFonts w:cs="Times New Roman"/>
+          <w:b/>
+          <w:color w:val="000000"/>
+        </w:rPr>
+        <w:t xml:space="preserve">your course </w:t>
+      </w:r>
+      <w:r>
+        <w:rPr>
+          <w:rFonts w:cs="Times New Roman"/>
+          <w:b/>
+          <w:color w:val="000000"/>
+        </w:rPr>
+        <w:t>lecture.]</w:t>
       </w:r>
     </w:p>
     <w:p>
@@ -3177,7 +3200,11 @@
         </w:rPr>
       </w:pPr>
       <w:r>
-        <w:rPr/>
+        <w:rPr>
+          <w:rFonts w:cs="Times New Roman"/>
+          <w:iCs/>
+          <w:color w:val="000000"/>
+        </w:rPr>
         <mc:AlternateContent>
           <mc:Choice Requires="wps">
             <w:drawing>
@@ -3189,18 +3216,18 @@
                 <wp:positionV relativeFrom="paragraph">
                   <wp:posOffset>2637155</wp:posOffset>
                 </wp:positionV>
-                <wp:extent cx="2406650" cy="4105275"/>
+                <wp:extent cx="2407285" cy="4105910"/>
                 <wp:effectExtent l="0" t="0" r="0" b="0"/>
                 <wp:wrapNone/>
                 <wp:docPr id="1" name="Shape1"/>
                 <a:graphic xmlns:a="http://schemas.openxmlformats.org/drawingml/2006/main">
                   <a:graphicData uri="http://schemas.microsoft.com/office/word/2010/wordprocessingShape">
                     <wps:wsp>
-                      <wps:cNvSpPr txBox="1"/>
+                      <wps:cNvSpPr/>
                       <wps:spPr>
                         <a:xfrm>
                           <a:off x="0" y="0"/>
-                          <a:ext cx="2405880" cy="4104720"/>
+                          <a:ext cx="2406600" cy="4105440"/>
                         </a:xfrm>
                         <a:prstGeom prst="rect">
                           <a:avLst/>
@@ -3210,6 +3237,12 @@
                           <a:noFill/>
                         </a:ln>
                       </wps:spPr>
+                      <wps:style>
+                        <a:lnRef idx="0"/>
+                        <a:fillRef idx="0"/>
+                        <a:effectRef idx="0"/>
+                        <a:fontRef idx="minor"/>
+                      </wps:style>
                       <wps:bodyPr/>
                     </wps:wsp>
                   </a:graphicData>
@@ -3219,15 +3252,11 @@
           </mc:Choice>
           <mc:Fallback>
             <w:pict>
-              <v:shapetype id="shapetype_202" coordsize="21600,21600" o:spt="202" path="m,l,21600l21600,21600l21600,xe">
-                <v:stroke joinstyle="miter"/>
-                <v:path gradientshapeok="t" o:connecttype="rect"/>
-              </v:shapetype>
-              <v:shape id="shape_0" ID="Shape1" stroked="f" style="position:absolute;margin-left:44.75pt;margin-top:207.65pt;width:189.4pt;height:323.15pt" type="shapetype_202">
+              <v:rect id="shape_0" ID="Shape1" stroked="f" style="position:absolute;margin-left:44.75pt;margin-top:207.65pt;width:189.45pt;height:323.2pt">
                 <w10:wrap type="none"/>
                 <v:fill o:detectmouseclick="t" on="false"/>
-                <v:stroke color="black" joinstyle="round" endcap="flat"/>
-              </v:shape>
+                <v:stroke color="#3465a4" joinstyle="round" endcap="flat"/>
+              </v:rect>
             </w:pict>
           </mc:Fallback>
         </mc:AlternateContent>
@@ -3247,63 +3276,83 @@
         </w:rPr>
       </w:pPr>
       <w:r>
-        <w:rPr/>
-      </w:r>
-    </w:p>
-    <w:p>
-      <w:pPr>
-        <w:pStyle w:val="ListParagraph"/>
-        <w:widowControl w:val="false"/>
-        <w:rPr>
-          <w:rFonts w:cs="Times New Roman"/>
-          <w:iCs/>
-          <w:color w:val="000000"/>
-        </w:rPr>
-      </w:pPr>
-      <w:r>
-        <w:rPr/>
-      </w:r>
-    </w:p>
-    <w:p>
-      <w:pPr>
-        <w:pStyle w:val="ListParagraph"/>
-        <w:widowControl w:val="false"/>
-        <w:rPr>
-          <w:rFonts w:cs="Times New Roman"/>
-          <w:iCs/>
-          <w:color w:val="000000"/>
-        </w:rPr>
-      </w:pPr>
-      <w:r>
-        <w:rPr/>
-      </w:r>
-    </w:p>
-    <w:p>
-      <w:pPr>
-        <w:pStyle w:val="ListParagraph"/>
-        <w:widowControl w:val="false"/>
-        <w:rPr>
-          <w:rFonts w:cs="Times New Roman"/>
-          <w:iCs/>
-          <w:color w:val="000000"/>
-        </w:rPr>
-      </w:pPr>
-      <w:r>
-        <w:rPr/>
-      </w:r>
-    </w:p>
-    <w:p>
-      <w:pPr>
-        <w:pStyle w:val="ListParagraph"/>
-        <w:widowControl w:val="false"/>
-        <w:rPr>
-          <w:rFonts w:cs="Times New Roman"/>
-          <w:iCs/>
-          <w:color w:val="000000"/>
-        </w:rPr>
-      </w:pPr>
-      <w:r>
-        <w:rPr/>
+        <w:rPr>
+          <w:rFonts w:cs="Times New Roman"/>
+          <w:iCs/>
+          <w:color w:val="000000"/>
+        </w:rPr>
+      </w:r>
+    </w:p>
+    <w:p>
+      <w:pPr>
+        <w:pStyle w:val="ListParagraph"/>
+        <w:widowControl w:val="false"/>
+        <w:rPr>
+          <w:rFonts w:cs="Times New Roman"/>
+          <w:iCs/>
+          <w:color w:val="000000"/>
+        </w:rPr>
+      </w:pPr>
+      <w:r>
+        <w:rPr>
+          <w:rFonts w:cs="Times New Roman"/>
+          <w:iCs/>
+          <w:color w:val="000000"/>
+        </w:rPr>
+      </w:r>
+    </w:p>
+    <w:p>
+      <w:pPr>
+        <w:pStyle w:val="ListParagraph"/>
+        <w:widowControl w:val="false"/>
+        <w:rPr>
+          <w:rFonts w:cs="Times New Roman"/>
+          <w:iCs/>
+          <w:color w:val="000000"/>
+        </w:rPr>
+      </w:pPr>
+      <w:r>
+        <w:rPr>
+          <w:rFonts w:cs="Times New Roman"/>
+          <w:iCs/>
+          <w:color w:val="000000"/>
+        </w:rPr>
+      </w:r>
+    </w:p>
+    <w:p>
+      <w:pPr>
+        <w:pStyle w:val="ListParagraph"/>
+        <w:widowControl w:val="false"/>
+        <w:rPr>
+          <w:rFonts w:cs="Times New Roman"/>
+          <w:iCs/>
+          <w:color w:val="000000"/>
+        </w:rPr>
+      </w:pPr>
+      <w:r>
+        <w:rPr>
+          <w:rFonts w:cs="Times New Roman"/>
+          <w:iCs/>
+          <w:color w:val="000000"/>
+        </w:rPr>
+      </w:r>
+    </w:p>
+    <w:p>
+      <w:pPr>
+        <w:pStyle w:val="ListParagraph"/>
+        <w:widowControl w:val="false"/>
+        <w:rPr>
+          <w:rFonts w:cs="Times New Roman"/>
+          <w:iCs/>
+          <w:color w:val="000000"/>
+        </w:rPr>
+      </w:pPr>
+      <w:r>
+        <w:rPr>
+          <w:rFonts w:cs="Times New Roman"/>
+          <w:iCs/>
+          <w:color w:val="000000"/>
+        </w:rPr>
         <mc:AlternateContent>
           <mc:Choice Requires="wps">
             <w:drawing>
@@ -3315,18 +3364,18 @@
                 <wp:positionV relativeFrom="paragraph">
                   <wp:posOffset>106045</wp:posOffset>
                 </wp:positionV>
-                <wp:extent cx="6519545" cy="2865120"/>
+                <wp:extent cx="6520180" cy="2865755"/>
                 <wp:effectExtent l="0" t="0" r="0" b="0"/>
                 <wp:wrapNone/>
                 <wp:docPr id="2" name="Shape2"/>
                 <a:graphic xmlns:a="http://schemas.openxmlformats.org/drawingml/2006/main">
                   <a:graphicData uri="http://schemas.microsoft.com/office/word/2010/wordprocessingShape">
                     <wps:wsp>
-                      <wps:cNvSpPr txBox="1"/>
+                      <wps:cNvSpPr/>
                       <wps:spPr>
                         <a:xfrm>
                           <a:off x="0" y="0"/>
-                          <a:ext cx="6518880" cy="2864520"/>
+                          <a:ext cx="6519600" cy="2865240"/>
                         </a:xfrm>
                         <a:prstGeom prst="rect">
                           <a:avLst/>
@@ -3338,6 +3387,12 @@
                           </a:solidFill>
                         </a:ln>
                       </wps:spPr>
+                      <wps:style>
+                        <a:lnRef idx="0"/>
+                        <a:fillRef idx="0"/>
+                        <a:effectRef idx="0"/>
+                        <a:fontRef idx="minor"/>
+                      </wps:style>
                       <wps:bodyPr/>
                     </wps:wsp>
                   </a:graphicData>
@@ -3347,11 +3402,11 @@
           </mc:Choice>
           <mc:Fallback>
             <w:pict>
-              <v:shape id="shape_0" ID="Shape2" stroked="t" style="position:absolute;margin-left:-0.8pt;margin-top:8.35pt;width:513.25pt;height:225.5pt" type="shapetype_202">
+              <v:rect id="shape_0" ID="Shape2" stroked="t" style="position:absolute;margin-left:-0.8pt;margin-top:8.35pt;width:513.3pt;height:225.55pt">
                 <w10:wrap type="none"/>
                 <v:fill o:detectmouseclick="t" on="false"/>
                 <v:stroke color="black" joinstyle="round" endcap="flat"/>
-              </v:shape>
+              </v:rect>
             </w:pict>
           </mc:Fallback>
         </mc:AlternateContent>
@@ -3383,14 +3438,18 @@
         </w:rPr>
       </w:pPr>
       <w:r>
+        <w:rPr>
+          <w:rFonts w:cs="Times New Roman"/>
+          <w:iCs/>
+          <w:color w:val="000000"/>
+        </w:rPr>
+      </w:r>
+    </w:p>
+    <w:p>
+      <w:pPr>
+        <w:pStyle w:val="ListParagraph"/>
+        <w:widowControl w:val="false"/>
         <w:rPr/>
-      </w:r>
-    </w:p>
-    <w:p>
-      <w:pPr>
-        <w:pStyle w:val="ListParagraph"/>
-        <w:widowControl w:val="false"/>
-        <w:rPr/>
       </w:pPr>
       <w:r>
         <w:rPr>
@@ -3412,7 +3471,11 @@
         </w:rPr>
       </w:pPr>
       <w:r>
-        <w:rPr/>
+        <w:rPr>
+          <w:rFonts w:cs="Times New Roman"/>
+          <w:iCs/>
+          <w:color w:val="000000"/>
+        </w:rPr>
       </w:r>
     </w:p>
     <w:p>
@@ -3443,7 +3506,11 @@
         </w:rPr>
       </w:pPr>
       <w:r>
-        <w:rPr/>
+        <w:rPr>
+          <w:rFonts w:cs="Times New Roman"/>
+          <w:iCs/>
+          <w:color w:val="000000"/>
+        </w:rPr>
       </w:r>
     </w:p>
     <w:p>
@@ -3474,7 +3541,11 @@
         </w:rPr>
       </w:pPr>
       <w:r>
-        <w:rPr/>
+        <w:rPr>
+          <w:rFonts w:cs="Times New Roman"/>
+          <w:iCs/>
+          <w:color w:val="000000"/>
+        </w:rPr>
       </w:r>
     </w:p>
     <w:p>
@@ -3504,77 +3575,101 @@
         </w:rPr>
       </w:pPr>
       <w:r>
-        <w:rPr/>
-      </w:r>
-    </w:p>
-    <w:p>
-      <w:pPr>
-        <w:pStyle w:val="ListParagraph"/>
-        <w:widowControl w:val="false"/>
-        <w:rPr>
-          <w:rFonts w:cs="Times New Roman"/>
-          <w:iCs/>
-          <w:color w:val="000000"/>
-        </w:rPr>
-      </w:pPr>
-      <w:r>
-        <w:rPr/>
-      </w:r>
-    </w:p>
-    <w:p>
-      <w:pPr>
-        <w:pStyle w:val="ListParagraph"/>
-        <w:widowControl w:val="false"/>
-        <w:rPr>
-          <w:rFonts w:cs="Times New Roman"/>
-          <w:iCs/>
-          <w:color w:val="000000"/>
-        </w:rPr>
-      </w:pPr>
-      <w:r>
-        <w:rPr/>
-      </w:r>
-    </w:p>
-    <w:p>
-      <w:pPr>
-        <w:pStyle w:val="ListParagraph"/>
-        <w:widowControl w:val="false"/>
-        <w:rPr>
-          <w:rFonts w:cs="Times New Roman"/>
-          <w:iCs/>
-          <w:color w:val="000000"/>
-        </w:rPr>
-      </w:pPr>
-      <w:r>
-        <w:rPr/>
-      </w:r>
-    </w:p>
-    <w:p>
-      <w:pPr>
-        <w:pStyle w:val="ListParagraph"/>
-        <w:widowControl w:val="false"/>
-        <w:rPr>
-          <w:rFonts w:cs="Times New Roman"/>
-          <w:iCs/>
-          <w:color w:val="000000"/>
-        </w:rPr>
-      </w:pPr>
-      <w:r>
-        <w:rPr/>
-      </w:r>
-    </w:p>
-    <w:p>
-      <w:pPr>
-        <w:pStyle w:val="ListParagraph"/>
-        <w:widowControl w:val="false"/>
-        <w:rPr>
-          <w:rFonts w:cs="Times New Roman"/>
-          <w:iCs/>
-          <w:color w:val="000000"/>
-        </w:rPr>
-      </w:pPr>
-      <w:r>
-        <w:rPr/>
+        <w:rPr>
+          <w:rFonts w:cs="Times New Roman"/>
+          <w:iCs/>
+          <w:color w:val="000000"/>
+        </w:rPr>
+      </w:r>
+    </w:p>
+    <w:p>
+      <w:pPr>
+        <w:pStyle w:val="ListParagraph"/>
+        <w:widowControl w:val="false"/>
+        <w:rPr>
+          <w:rFonts w:cs="Times New Roman"/>
+          <w:iCs/>
+          <w:color w:val="000000"/>
+        </w:rPr>
+      </w:pPr>
+      <w:r>
+        <w:rPr>
+          <w:rFonts w:cs="Times New Roman"/>
+          <w:iCs/>
+          <w:color w:val="000000"/>
+        </w:rPr>
+      </w:r>
+    </w:p>
+    <w:p>
+      <w:pPr>
+        <w:pStyle w:val="ListParagraph"/>
+        <w:widowControl w:val="false"/>
+        <w:rPr>
+          <w:rFonts w:cs="Times New Roman"/>
+          <w:iCs/>
+          <w:color w:val="000000"/>
+        </w:rPr>
+      </w:pPr>
+      <w:r>
+        <w:rPr>
+          <w:rFonts w:cs="Times New Roman"/>
+          <w:iCs/>
+          <w:color w:val="000000"/>
+        </w:rPr>
+      </w:r>
+    </w:p>
+    <w:p>
+      <w:pPr>
+        <w:pStyle w:val="ListParagraph"/>
+        <w:widowControl w:val="false"/>
+        <w:rPr>
+          <w:rFonts w:cs="Times New Roman"/>
+          <w:iCs/>
+          <w:color w:val="000000"/>
+        </w:rPr>
+      </w:pPr>
+      <w:r>
+        <w:rPr>
+          <w:rFonts w:cs="Times New Roman"/>
+          <w:iCs/>
+          <w:color w:val="000000"/>
+        </w:rPr>
+      </w:r>
+    </w:p>
+    <w:p>
+      <w:pPr>
+        <w:pStyle w:val="ListParagraph"/>
+        <w:widowControl w:val="false"/>
+        <w:rPr>
+          <w:rFonts w:cs="Times New Roman"/>
+          <w:iCs/>
+          <w:color w:val="000000"/>
+        </w:rPr>
+      </w:pPr>
+      <w:r>
+        <w:rPr>
+          <w:rFonts w:cs="Times New Roman"/>
+          <w:iCs/>
+          <w:color w:val="000000"/>
+        </w:rPr>
+      </w:r>
+    </w:p>
+    <w:p>
+      <w:pPr>
+        <w:pStyle w:val="ListParagraph"/>
+        <w:widowControl w:val="false"/>
+        <w:rPr>
+          <w:rFonts w:cs="Times New Roman"/>
+          <w:iCs/>
+          <w:color w:val="000000"/>
+        </w:rPr>
+      </w:pPr>
+      <w:r>
+        <w:rPr>
+          <w:rFonts w:cs="Times New Roman"/>
+          <w:iCs/>
+          <w:color w:val="000000"/>
+        </w:rPr>
       </w:r>
     </w:p>
     <w:p>
@@ -4541,7 +4636,7 @@
         <w:tblInd w:w="108" w:type="dxa"/>
         <w:tblCellMar>
           <w:top w:w="0" w:type="dxa"/>
-          <w:left w:w="128" w:type="dxa"/>
+          <w:left w:w="133" w:type="dxa"/>
           <w:bottom w:w="0" w:type="dxa"/>
           <w:right w:w="108" w:type="dxa"/>
         </w:tblCellMar>

</xml_diff>